<commit_message>
Updated Assignment questionaries and summary pdf
</commit_message>
<xml_diff>
--- a/Assignment Subjective Questions.docx
+++ b/Assignment Subjective Questions.docx
@@ -1,18 +1,183 @@
 
 <file path=word/document.xml><?xml version="1.0" encoding="utf-8"?>
-<w:document xmlns:wpc="http://schemas.microsoft.com/office/word/2010/wordprocessingCanvas" xmlns:cx="http://schemas.microsoft.com/office/drawing/2014/chartex" xmlns:cx1="http://schemas.microsoft.com/office/drawing/2015/9/8/chartex" xmlns:cx2="http://schemas.microsoft.com/office/drawing/2015/10/21/chartex" xmlns:cx3="http://schemas.microsoft.com/office/drawing/2016/5/9/chartex" xmlns:cx4="http://schemas.microsoft.com/office/drawing/2016/5/10/chartex" xmlns:cx5="http://schemas.microsoft.com/office/drawing/2016/5/11/chartex" xmlns:cx6="http://schemas.microsoft.com/office/drawing/2016/5/12/chartex" xmlns:cx7="http://schemas.microsoft.com/office/drawing/2016/5/13/chartex" xmlns:cx8="http://schemas.microsoft.com/office/drawing/2016/5/14/chartex" xmlns:mc="http://schemas.openxmlformats.org/markup-compatibility/2006" xmlns:aink="http://schemas.microsoft.com/office/drawing/2016/ink" xmlns:am3d="http://schemas.microsoft.com/office/drawing/2017/model3d" xmlns:o="urn:schemas-microsoft-com:office:office" xmlns:r="http://schemas.openxmlformats.org/officeDocument/2006/relationships" xmlns:m="http://schemas.openxmlformats.org/officeDocument/2006/math" xmlns:v="urn:schemas-microsoft-com:vml" xmlns:wp14="http://schemas.microsoft.com/office/word/2010/wordprocessingDrawing" xmlns:wp="http://schemas.openxmlformats.org/drawingml/2006/wordprocessingDrawing" xmlns:w10="urn:schemas-microsoft-com:office:word" xmlns:w="http://schemas.openxmlformats.org/wordprocessingml/2006/main" xmlns:w14="http://schemas.microsoft.com/office/word/2010/wordml" xmlns:w15="http://schemas.microsoft.com/office/word/2012/wordml" xmlns:w16cid="http://schemas.microsoft.com/office/word/2016/wordml/cid" xmlns:w16se="http://schemas.microsoft.com/office/word/2015/wordml/symex" xmlns:wpg="http://schemas.microsoft.com/office/word/2010/wordprocessingGroup" xmlns:wpi="http://schemas.microsoft.com/office/word/2010/wordprocessingInk" xmlns:wne="http://schemas.microsoft.com/office/word/2006/wordml" xmlns:wps="http://schemas.microsoft.com/office/word/2010/wordprocessingShape" mc:Ignorable="w14 w15 w16se w16cid wp14">
+<w:document xmlns:wpc="http://schemas.microsoft.com/office/word/2010/wordprocessingCanvas" xmlns:cx="http://schemas.microsoft.com/office/drawing/2014/chartex" xmlns:cx1="http://schemas.microsoft.com/office/drawing/2015/9/8/chartex" xmlns:cx2="http://schemas.microsoft.com/office/drawing/2015/10/21/chartex" xmlns:cx3="http://schemas.microsoft.com/office/drawing/2016/5/9/chartex" xmlns:cx4="http://schemas.microsoft.com/office/drawing/2016/5/10/chartex" xmlns:cx5="http://schemas.microsoft.com/office/drawing/2016/5/11/chartex" xmlns:cx6="http://schemas.microsoft.com/office/drawing/2016/5/12/chartex" xmlns:cx7="http://schemas.microsoft.com/office/drawing/2016/5/13/chartex" xmlns:cx8="http://schemas.microsoft.com/office/drawing/2016/5/14/chartex" xmlns:mc="http://schemas.openxmlformats.org/markup-compatibility/2006" xmlns:aink="http://schemas.microsoft.com/office/drawing/2016/ink" xmlns:am3d="http://schemas.microsoft.com/office/drawing/2017/model3d" xmlns:o="urn:schemas-microsoft-com:office:office" xmlns:oel="http://schemas.microsoft.com/office/2019/extlst" xmlns:r="http://schemas.openxmlformats.org/officeDocument/2006/relationships" xmlns:m="http://schemas.openxmlformats.org/officeDocument/2006/math" xmlns:v="urn:schemas-microsoft-com:vml" xmlns:wp14="http://schemas.microsoft.com/office/word/2010/wordprocessingDrawing" xmlns:wp="http://schemas.openxmlformats.org/drawingml/2006/wordprocessingDrawing" xmlns:w10="urn:schemas-microsoft-com:office:word" xmlns:w="http://schemas.openxmlformats.org/wordprocessingml/2006/main" xmlns:w14="http://schemas.microsoft.com/office/word/2010/wordml" xmlns:w15="http://schemas.microsoft.com/office/word/2012/wordml" xmlns:w16cex="http://schemas.microsoft.com/office/word/2018/wordml/cex" xmlns:w16cid="http://schemas.microsoft.com/office/word/2016/wordml/cid" xmlns:w16="http://schemas.microsoft.com/office/word/2018/wordml" xmlns:w16du="http://schemas.microsoft.com/office/word/2023/wordml/word16du" xmlns:w16sdtdh="http://schemas.microsoft.com/office/word/2020/wordml/sdtdatahash" xmlns:w16se="http://schemas.microsoft.com/office/word/2015/wordml/symex" xmlns:wpg="http://schemas.microsoft.com/office/word/2010/wordprocessingGroup" xmlns:wpi="http://schemas.microsoft.com/office/word/2010/wordprocessingInk" xmlns:wne="http://schemas.microsoft.com/office/word/2006/wordml" xmlns:wps="http://schemas.microsoft.com/office/word/2010/wordprocessingShape" mc:Ignorable="w14 w15 w16se w16cid w16 w16cex w16sdtdh w16du wp14">
   <w:body>
+    <w:p>
+      <w:pPr>
+        <w:pStyle w:val="Title"/>
+        <w:jc w:val="center"/>
+        <w:rPr>
+          <w:sz w:val="36"/>
+          <w:szCs w:val="36"/>
+        </w:rPr>
+      </w:pPr>
+      <w:r>
+        <w:rPr>
+          <w:sz w:val="36"/>
+          <w:szCs w:val="36"/>
+        </w:rPr>
+        <w:t>Subjective Questions</w:t>
+      </w:r>
+    </w:p>
+    <w:p/>
     <w:p>
       <w:pPr>
         <w:numPr>
           <w:ilvl w:val="0"/>
           <w:numId w:val="1"/>
         </w:numPr>
-      </w:pPr>
-      <w:r>
+        <w:rPr>
+          <w:sz w:val="20"/>
+          <w:szCs w:val="20"/>
+        </w:rPr>
+      </w:pPr>
+      <w:r>
+        <w:rPr>
+          <w:sz w:val="20"/>
+          <w:szCs w:val="20"/>
+        </w:rPr>
         <w:t>Which are the top three variables in your model which contribute most towards the probability of a lead getting converted?</w:t>
       </w:r>
-      <w:r>
+    </w:p>
+    <w:p>
+      <w:pPr>
+        <w:ind w:left="720"/>
+        <w:rPr>
+          <w:sz w:val="20"/>
+          <w:szCs w:val="20"/>
+        </w:rPr>
+      </w:pPr>
+      <w:r>
+        <w:rPr>
+          <w:sz w:val="20"/>
+          <w:szCs w:val="20"/>
+        </w:rPr>
+        <w:t>Ans. These are the top variables that contribute towards the result</w:t>
+      </w:r>
+    </w:p>
+    <w:p>
+      <w:pPr>
+        <w:pStyle w:val="ListParagraph"/>
+        <w:numPr>
+          <w:ilvl w:val="0"/>
+          <w:numId w:val="4"/>
+        </w:numPr>
+        <w:rPr>
+          <w:sz w:val="20"/>
+          <w:szCs w:val="20"/>
+        </w:rPr>
+      </w:pPr>
+      <w:proofErr w:type="spellStart"/>
+      <w:r>
+        <w:rPr>
+          <w:sz w:val="20"/>
+          <w:szCs w:val="20"/>
+        </w:rPr>
+        <w:t>Tags_Lost</w:t>
+      </w:r>
+      <w:proofErr w:type="spellEnd"/>
+      <w:r>
+        <w:rPr>
+          <w:sz w:val="20"/>
+          <w:szCs w:val="20"/>
+        </w:rPr>
+        <w:t xml:space="preserve"> to EINS</w:t>
+      </w:r>
+    </w:p>
+    <w:p>
+      <w:pPr>
+        <w:pStyle w:val="ListParagraph"/>
+        <w:numPr>
+          <w:ilvl w:val="0"/>
+          <w:numId w:val="4"/>
+        </w:numPr>
+        <w:rPr>
+          <w:sz w:val="20"/>
+          <w:szCs w:val="20"/>
+        </w:rPr>
+      </w:pPr>
+      <w:proofErr w:type="spellStart"/>
+      <w:r>
+        <w:rPr>
+          <w:sz w:val="20"/>
+          <w:szCs w:val="20"/>
+        </w:rPr>
+        <w:t>Tags_Closed</w:t>
+      </w:r>
+      <w:proofErr w:type="spellEnd"/>
+      <w:r>
+        <w:rPr>
+          <w:sz w:val="20"/>
+          <w:szCs w:val="20"/>
+        </w:rPr>
+        <w:t xml:space="preserve"> by </w:t>
+      </w:r>
+      <w:proofErr w:type="spellStart"/>
+      <w:r>
+        <w:rPr>
+          <w:sz w:val="20"/>
+          <w:szCs w:val="20"/>
+        </w:rPr>
+        <w:t>Horizzon</w:t>
+      </w:r>
+      <w:proofErr w:type="spellEnd"/>
+      <w:r>
+        <w:rPr>
+          <w:sz w:val="20"/>
+          <w:szCs w:val="20"/>
+        </w:rPr>
+        <w:t xml:space="preserve">  </w:t>
+      </w:r>
+    </w:p>
+    <w:p>
+      <w:pPr>
+        <w:pStyle w:val="ListParagraph"/>
+        <w:numPr>
+          <w:ilvl w:val="0"/>
+          <w:numId w:val="4"/>
+        </w:numPr>
+        <w:rPr>
+          <w:sz w:val="20"/>
+          <w:szCs w:val="20"/>
+        </w:rPr>
+      </w:pPr>
+      <w:r>
+        <w:rPr>
+          <w:sz w:val="20"/>
+          <w:szCs w:val="20"/>
+        </w:rPr>
+        <w:t xml:space="preserve">Lead </w:t>
+      </w:r>
+      <w:proofErr w:type="spellStart"/>
+      <w:r>
+        <w:rPr>
+          <w:sz w:val="20"/>
+          <w:szCs w:val="20"/>
+        </w:rPr>
+        <w:t>Source_Welingak</w:t>
+      </w:r>
+      <w:proofErr w:type="spellEnd"/>
+      <w:r>
+        <w:rPr>
+          <w:sz w:val="20"/>
+          <w:szCs w:val="20"/>
+        </w:rPr>
+        <w:t xml:space="preserve"> Website</w:t>
+      </w:r>
+    </w:p>
+    <w:p>
+      <w:pPr>
+        <w:ind w:left="1140"/>
+        <w:rPr>
+          <w:sz w:val="20"/>
+          <w:szCs w:val="20"/>
+        </w:rPr>
+      </w:pPr>
+      <w:r>
+        <w:rPr>
+          <w:sz w:val="20"/>
+          <w:szCs w:val="20"/>
+        </w:rPr>
         <w:br/>
       </w:r>
     </w:p>
@@ -22,47 +187,389 @@
           <w:ilvl w:val="0"/>
           <w:numId w:val="1"/>
         </w:numPr>
-      </w:pPr>
-      <w:r>
-        <w:t>What are the top 3 categorical/dummy variables in the model which should be focused the most on in order to increase the probability of lead conversion?</w:t>
-      </w:r>
-    </w:p>
-    <w:p/>
+        <w:rPr>
+          <w:sz w:val="20"/>
+          <w:szCs w:val="20"/>
+        </w:rPr>
+      </w:pPr>
+      <w:r>
+        <w:rPr>
+          <w:sz w:val="20"/>
+          <w:szCs w:val="20"/>
+        </w:rPr>
+        <w:t xml:space="preserve">What are the top 3 categorical/dummy variables in the model which should be focused the most on </w:t>
+      </w:r>
+      <w:proofErr w:type="gramStart"/>
+      <w:r>
+        <w:rPr>
+          <w:sz w:val="20"/>
+          <w:szCs w:val="20"/>
+        </w:rPr>
+        <w:t>in order to</w:t>
+      </w:r>
+      <w:proofErr w:type="gramEnd"/>
+      <w:r>
+        <w:rPr>
+          <w:sz w:val="20"/>
+          <w:szCs w:val="20"/>
+        </w:rPr>
+        <w:t xml:space="preserve"> increase the probability of lead conversion?</w:t>
+      </w:r>
+    </w:p>
+    <w:p>
+      <w:pPr>
+        <w:ind w:left="720"/>
+        <w:rPr>
+          <w:sz w:val="20"/>
+          <w:szCs w:val="20"/>
+        </w:rPr>
+      </w:pPr>
+      <w:r>
+        <w:rPr>
+          <w:sz w:val="20"/>
+          <w:szCs w:val="20"/>
+        </w:rPr>
+        <w:t>Ans. Top 3 Categorical/Dummy variables to increase probability are:</w:t>
+      </w:r>
+    </w:p>
+    <w:p>
+      <w:pPr>
+        <w:pStyle w:val="ListParagraph"/>
+        <w:numPr>
+          <w:ilvl w:val="0"/>
+          <w:numId w:val="2"/>
+        </w:numPr>
+        <w:rPr>
+          <w:sz w:val="20"/>
+          <w:szCs w:val="20"/>
+        </w:rPr>
+      </w:pPr>
+      <w:proofErr w:type="spellStart"/>
+      <w:r>
+        <w:rPr>
+          <w:sz w:val="20"/>
+          <w:szCs w:val="20"/>
+        </w:rPr>
+        <w:t>Tags_Lost</w:t>
+      </w:r>
+      <w:proofErr w:type="spellEnd"/>
+      <w:r>
+        <w:rPr>
+          <w:sz w:val="20"/>
+          <w:szCs w:val="20"/>
+        </w:rPr>
+        <w:t xml:space="preserve"> to EINS </w:t>
+      </w:r>
+    </w:p>
+    <w:p>
+      <w:pPr>
+        <w:pStyle w:val="ListParagraph"/>
+        <w:numPr>
+          <w:ilvl w:val="0"/>
+          <w:numId w:val="2"/>
+        </w:numPr>
+        <w:rPr>
+          <w:sz w:val="20"/>
+          <w:szCs w:val="20"/>
+        </w:rPr>
+      </w:pPr>
+      <w:proofErr w:type="spellStart"/>
+      <w:r>
+        <w:rPr>
+          <w:sz w:val="20"/>
+          <w:szCs w:val="20"/>
+        </w:rPr>
+        <w:t>Tags_Closed</w:t>
+      </w:r>
+      <w:proofErr w:type="spellEnd"/>
+      <w:r>
+        <w:rPr>
+          <w:sz w:val="20"/>
+          <w:szCs w:val="20"/>
+        </w:rPr>
+        <w:t xml:space="preserve"> by </w:t>
+      </w:r>
+      <w:proofErr w:type="spellStart"/>
+      <w:r>
+        <w:rPr>
+          <w:sz w:val="20"/>
+          <w:szCs w:val="20"/>
+        </w:rPr>
+        <w:t>Horizzon</w:t>
+      </w:r>
+      <w:proofErr w:type="spellEnd"/>
+      <w:r>
+        <w:rPr>
+          <w:sz w:val="20"/>
+          <w:szCs w:val="20"/>
+        </w:rPr>
+        <w:t xml:space="preserve"> </w:t>
+      </w:r>
+    </w:p>
+    <w:p>
+      <w:pPr>
+        <w:pStyle w:val="ListParagraph"/>
+        <w:numPr>
+          <w:ilvl w:val="0"/>
+          <w:numId w:val="2"/>
+        </w:numPr>
+        <w:rPr>
+          <w:sz w:val="20"/>
+          <w:szCs w:val="20"/>
+        </w:rPr>
+      </w:pPr>
+      <w:r>
+        <w:rPr>
+          <w:sz w:val="20"/>
+          <w:szCs w:val="20"/>
+        </w:rPr>
+        <w:t xml:space="preserve">Lead </w:t>
+      </w:r>
+      <w:proofErr w:type="spellStart"/>
+      <w:r>
+        <w:rPr>
+          <w:sz w:val="20"/>
+          <w:szCs w:val="20"/>
+        </w:rPr>
+        <w:t>Source_Welingak</w:t>
+      </w:r>
+      <w:proofErr w:type="spellEnd"/>
+      <w:r>
+        <w:rPr>
+          <w:sz w:val="20"/>
+          <w:szCs w:val="20"/>
+        </w:rPr>
+        <w:t xml:space="preserve"> Website</w:t>
+      </w:r>
+    </w:p>
+    <w:p>
+      <w:pPr>
+        <w:rPr>
+          <w:sz w:val="20"/>
+          <w:szCs w:val="20"/>
+        </w:rPr>
+      </w:pPr>
+    </w:p>
     <w:p>
       <w:pPr>
         <w:numPr>
           <w:ilvl w:val="0"/>
           <w:numId w:val="1"/>
         </w:numPr>
-      </w:pPr>
-      <w:r>
-        <w:t>X Education has a period of 2 months every year during which they hire some interns. The sales team</w:t>
+        <w:rPr>
+          <w:sz w:val="20"/>
+          <w:szCs w:val="20"/>
+        </w:rPr>
+      </w:pPr>
+      <w:r>
+        <w:rPr>
+          <w:sz w:val="20"/>
+          <w:szCs w:val="20"/>
+        </w:rPr>
+        <w:t xml:space="preserve">X Education has a period of 2 months every year during which they hire some interns. The sales team, in particular, has around 10 interns allotted to them. </w:t>
       </w:r>
       <w:proofErr w:type="gramStart"/>
       <w:r>
-        <w:t>, in particular, has</w:t>
+        <w:rPr>
+          <w:sz w:val="20"/>
+          <w:szCs w:val="20"/>
+        </w:rPr>
+        <w:t>So</w:t>
       </w:r>
       <w:proofErr w:type="gramEnd"/>
       <w:r>
-        <w:t xml:space="preserve"> around 10 interns allotted to them. </w:t>
+        <w:rPr>
+          <w:sz w:val="20"/>
+          <w:szCs w:val="20"/>
+        </w:rPr>
+        <w:t xml:space="preserve"> during this phase, they wish to make the lead conversion more aggressive. </w:t>
       </w:r>
       <w:proofErr w:type="gramStart"/>
       <w:r>
+        <w:rPr>
+          <w:sz w:val="20"/>
+          <w:szCs w:val="20"/>
+        </w:rPr>
         <w:t>So</w:t>
       </w:r>
       <w:proofErr w:type="gramEnd"/>
       <w:r>
-        <w:t xml:space="preserve"> during this phase, they wish to make the lead conversion more aggressive. </w:t>
-      </w:r>
-      <w:proofErr w:type="gramStart"/>
-      <w:r>
-        <w:t>So</w:t>
-      </w:r>
-      <w:proofErr w:type="gramEnd"/>
-      <w:r>
+        <w:rPr>
+          <w:sz w:val="20"/>
+          <w:szCs w:val="20"/>
+        </w:rPr>
         <w:t xml:space="preserve"> they want almost all of the potential leads (i.e. the customers who have been predicted as 1 by the model) to be converted and hence, want to make phone calls to as much of such people as possible. Suggest a good strategy they should employ at this stage.</w:t>
       </w:r>
-      <w:r>
+    </w:p>
+    <w:p>
+      <w:pPr>
+        <w:ind w:left="720"/>
+        <w:rPr>
+          <w:sz w:val="20"/>
+          <w:szCs w:val="20"/>
+        </w:rPr>
+      </w:pPr>
+      <w:r>
+        <w:rPr>
+          <w:sz w:val="20"/>
+          <w:szCs w:val="20"/>
+        </w:rPr>
+        <w:t>Ans:</w:t>
+      </w:r>
+    </w:p>
+    <w:p>
+      <w:pPr>
+        <w:numPr>
+          <w:ilvl w:val="0"/>
+          <w:numId w:val="5"/>
+        </w:numPr>
+        <w:rPr>
+          <w:sz w:val="20"/>
+          <w:szCs w:val="20"/>
+          <w:lang w:val="en-US"/>
+        </w:rPr>
+      </w:pPr>
+      <w:r>
+        <w:rPr>
+          <w:sz w:val="20"/>
+          <w:szCs w:val="20"/>
+          <w:lang w:val="en-US"/>
+        </w:rPr>
+        <w:t>Develop a logistic regression model to assess the probability of conversion for all potential leads. Focus on aggressively pursuing leads with a probability above a cutoff of 0.35, utilizing lead sources and tags that demonstrate a positive correlation with the target variable.</w:t>
+      </w:r>
+    </w:p>
+    <w:p>
+      <w:pPr>
+        <w:numPr>
+          <w:ilvl w:val="0"/>
+          <w:numId w:val="5"/>
+        </w:numPr>
+        <w:tabs>
+          <w:tab w:val="num" w:pos="720"/>
+        </w:tabs>
+        <w:rPr>
+          <w:sz w:val="20"/>
+          <w:szCs w:val="20"/>
+          <w:lang w:val="en-US"/>
+        </w:rPr>
+      </w:pPr>
+      <w:r>
+        <w:rPr>
+          <w:sz w:val="20"/>
+          <w:szCs w:val="20"/>
+          <w:lang w:val="en-US"/>
+        </w:rPr>
+        <w:t>Prioritize phone calls to individuals who:</w:t>
+      </w:r>
+    </w:p>
+    <w:p>
+      <w:pPr>
+        <w:numPr>
+          <w:ilvl w:val="1"/>
+          <w:numId w:val="5"/>
+        </w:numPr>
+        <w:tabs>
+          <w:tab w:val="num" w:pos="1440"/>
+        </w:tabs>
+        <w:rPr>
+          <w:sz w:val="20"/>
+          <w:szCs w:val="20"/>
+          <w:lang w:val="en-US"/>
+        </w:rPr>
+      </w:pPr>
+      <w:r>
+        <w:rPr>
+          <w:sz w:val="20"/>
+          <w:szCs w:val="20"/>
+          <w:lang w:val="en-US"/>
+        </w:rPr>
+        <w:t>Spend significant time on the website, which can be enhanced by making the site more engaging to encourage return visits.</w:t>
+      </w:r>
+    </w:p>
+    <w:p>
+      <w:pPr>
+        <w:numPr>
+          <w:ilvl w:val="1"/>
+          <w:numId w:val="5"/>
+        </w:numPr>
+        <w:tabs>
+          <w:tab w:val="num" w:pos="1440"/>
+        </w:tabs>
+        <w:rPr>
+          <w:sz w:val="20"/>
+          <w:szCs w:val="20"/>
+          <w:lang w:val="en-US"/>
+        </w:rPr>
+      </w:pPr>
+      <w:r>
+        <w:rPr>
+          <w:sz w:val="20"/>
+          <w:szCs w:val="20"/>
+          <w:lang w:val="en-US"/>
+        </w:rPr>
+        <w:t>Frequently return to the website.</w:t>
+      </w:r>
+    </w:p>
+    <w:p>
+      <w:pPr>
+        <w:numPr>
+          <w:ilvl w:val="1"/>
+          <w:numId w:val="5"/>
+        </w:numPr>
+        <w:tabs>
+          <w:tab w:val="num" w:pos="1440"/>
+        </w:tabs>
+        <w:rPr>
+          <w:sz w:val="20"/>
+          <w:szCs w:val="20"/>
+          <w:lang w:val="en-US"/>
+        </w:rPr>
+      </w:pPr>
+      <w:r>
+        <w:rPr>
+          <w:sz w:val="20"/>
+          <w:szCs w:val="20"/>
+          <w:lang w:val="en-US"/>
+        </w:rPr>
+        <w:t>Last interacted via SMS or through Olark chat.</w:t>
+      </w:r>
+    </w:p>
+    <w:p>
+      <w:pPr>
+        <w:numPr>
+          <w:ilvl w:val="1"/>
+          <w:numId w:val="5"/>
+        </w:numPr>
+        <w:tabs>
+          <w:tab w:val="num" w:pos="1440"/>
+        </w:tabs>
+        <w:rPr>
+          <w:sz w:val="20"/>
+          <w:szCs w:val="20"/>
+          <w:lang w:val="en-US"/>
+        </w:rPr>
+      </w:pPr>
+      <w:r>
+        <w:rPr>
+          <w:sz w:val="20"/>
+          <w:szCs w:val="20"/>
+          <w:lang w:val="en-US"/>
+        </w:rPr>
+        <w:t>Are working professionals.</w:t>
+      </w:r>
+    </w:p>
+    <w:p>
+      <w:pPr>
+        <w:rPr>
+          <w:sz w:val="20"/>
+          <w:szCs w:val="20"/>
+        </w:rPr>
+      </w:pPr>
+      <w:r>
+        <w:rPr>
+          <w:sz w:val="20"/>
+          <w:szCs w:val="20"/>
+        </w:rPr>
         <w:br/>
       </w:r>
     </w:p>
@@ -72,26 +579,123 @@
           <w:ilvl w:val="0"/>
           <w:numId w:val="1"/>
         </w:numPr>
-      </w:pPr>
-      <w:r>
+        <w:rPr>
+          <w:sz w:val="20"/>
+          <w:szCs w:val="20"/>
+        </w:rPr>
+      </w:pPr>
+      <w:r>
+        <w:rPr>
+          <w:sz w:val="20"/>
+          <w:szCs w:val="20"/>
+        </w:rPr>
         <w:t xml:space="preserve">Similarly, at times, the company reaches its target for a quarter before the deadline. During this time, the company wants the sales team to focus on some new work as well. </w:t>
       </w:r>
       <w:proofErr w:type="gramStart"/>
       <w:r>
+        <w:rPr>
+          <w:sz w:val="20"/>
+          <w:szCs w:val="20"/>
+        </w:rPr>
         <w:t>So</w:t>
       </w:r>
       <w:proofErr w:type="gramEnd"/>
       <w:r>
+        <w:rPr>
+          <w:sz w:val="20"/>
+          <w:szCs w:val="20"/>
+        </w:rPr>
         <w:t xml:space="preserve"> during this time, the company’s aim is to not make phone calls unless it’s extremely necessary, i.e. they want to minimi</w:t>
       </w:r>
       <w:r>
+        <w:rPr>
+          <w:sz w:val="20"/>
+          <w:szCs w:val="20"/>
+        </w:rPr>
         <w:t>z</w:t>
       </w:r>
-      <w:bookmarkStart w:id="0" w:name="_GoBack"/>
-      <w:bookmarkEnd w:id="0"/>
-      <w:r>
+      <w:r>
+        <w:rPr>
+          <w:sz w:val="20"/>
+          <w:szCs w:val="20"/>
+        </w:rPr>
         <w:t>e the rate of useless phone calls. Suggest a strategy they should employ at this stage.</w:t>
       </w:r>
+    </w:p>
+    <w:p>
+      <w:pPr>
+        <w:ind w:left="360"/>
+        <w:rPr>
+          <w:sz w:val="20"/>
+          <w:szCs w:val="20"/>
+        </w:rPr>
+      </w:pPr>
+    </w:p>
+    <w:p>
+      <w:pPr>
+        <w:ind w:left="720"/>
+        <w:rPr>
+          <w:sz w:val="20"/>
+          <w:szCs w:val="20"/>
+        </w:rPr>
+      </w:pPr>
+      <w:r>
+        <w:rPr>
+          <w:sz w:val="20"/>
+          <w:szCs w:val="20"/>
+        </w:rPr>
+        <w:t>Ans:</w:t>
+      </w:r>
+    </w:p>
+    <w:p>
+      <w:pPr>
+        <w:pStyle w:val="ListParagraph"/>
+        <w:numPr>
+          <w:ilvl w:val="0"/>
+          <w:numId w:val="6"/>
+        </w:numPr>
+        <w:rPr>
+          <w:sz w:val="20"/>
+          <w:szCs w:val="20"/>
+          <w:lang w:val="en-US"/>
+        </w:rPr>
+      </w:pPr>
+      <w:r>
+        <w:rPr>
+          <w:sz w:val="20"/>
+          <w:szCs w:val="20"/>
+          <w:lang w:val="en-US"/>
+        </w:rPr>
+        <w:t>Utilize automated emails and SMS to maintain communication with leads.</w:t>
+      </w:r>
+    </w:p>
+    <w:p>
+      <w:pPr>
+        <w:pStyle w:val="ListParagraph"/>
+        <w:numPr>
+          <w:ilvl w:val="0"/>
+          <w:numId w:val="6"/>
+        </w:numPr>
+        <w:rPr>
+          <w:sz w:val="20"/>
+          <w:szCs w:val="20"/>
+          <w:lang w:val="en-US"/>
+        </w:rPr>
+      </w:pPr>
+      <w:r>
+        <w:rPr>
+          <w:sz w:val="20"/>
+          <w:szCs w:val="20"/>
+          <w:lang w:val="en-US"/>
+        </w:rPr>
+        <w:t>Conduct customer satisfaction calls with existing clients to gather feedback and gain referrals.</w:t>
+      </w:r>
+    </w:p>
+    <w:p>
+      <w:pPr>
+        <w:pStyle w:val="ListParagraph"/>
+        <w:ind w:left="1500"/>
+      </w:pPr>
     </w:p>
     <w:sectPr>
       <w:pgSz w:w="12240" w:h="15840"/>
@@ -104,8 +708,621 @@
 </file>
 
 <file path=word/numbering.xml><?xml version="1.0" encoding="utf-8"?>
-<w:numbering xmlns:wpc="http://schemas.microsoft.com/office/word/2010/wordprocessingCanvas" xmlns:cx="http://schemas.microsoft.com/office/drawing/2014/chartex" xmlns:cx1="http://schemas.microsoft.com/office/drawing/2015/9/8/chartex" xmlns:cx2="http://schemas.microsoft.com/office/drawing/2015/10/21/chartex" xmlns:cx3="http://schemas.microsoft.com/office/drawing/2016/5/9/chartex" xmlns:cx4="http://schemas.microsoft.com/office/drawing/2016/5/10/chartex" xmlns:cx5="http://schemas.microsoft.com/office/drawing/2016/5/11/chartex" xmlns:cx6="http://schemas.microsoft.com/office/drawing/2016/5/12/chartex" xmlns:cx7="http://schemas.microsoft.com/office/drawing/2016/5/13/chartex" xmlns:cx8="http://schemas.microsoft.com/office/drawing/2016/5/14/chartex" xmlns:mc="http://schemas.openxmlformats.org/markup-compatibility/2006" xmlns:aink="http://schemas.microsoft.com/office/drawing/2016/ink" xmlns:am3d="http://schemas.microsoft.com/office/drawing/2017/model3d" xmlns:o="urn:schemas-microsoft-com:office:office" xmlns:r="http://schemas.openxmlformats.org/officeDocument/2006/relationships" xmlns:m="http://schemas.openxmlformats.org/officeDocument/2006/math" xmlns:v="urn:schemas-microsoft-com:vml" xmlns:wp14="http://schemas.microsoft.com/office/word/2010/wordprocessingDrawing" xmlns:wp="http://schemas.openxmlformats.org/drawingml/2006/wordprocessingDrawing" xmlns:w10="urn:schemas-microsoft-com:office:word" xmlns:w="http://schemas.openxmlformats.org/wordprocessingml/2006/main" xmlns:w14="http://schemas.microsoft.com/office/word/2010/wordml" xmlns:w15="http://schemas.microsoft.com/office/word/2012/wordml" xmlns:w16cid="http://schemas.microsoft.com/office/word/2016/wordml/cid" xmlns:w16se="http://schemas.microsoft.com/office/word/2015/wordml/symex" xmlns:wpg="http://schemas.microsoft.com/office/word/2010/wordprocessingGroup" xmlns:wpi="http://schemas.microsoft.com/office/word/2010/wordprocessingInk" xmlns:wne="http://schemas.microsoft.com/office/word/2006/wordml" xmlns:wps="http://schemas.microsoft.com/office/word/2010/wordprocessingShape" mc:Ignorable="w14 w15 w16se w16cid wp14">
+<w:numbering xmlns:wpc="http://schemas.microsoft.com/office/word/2010/wordprocessingCanvas" xmlns:cx="http://schemas.microsoft.com/office/drawing/2014/chartex" xmlns:cx1="http://schemas.microsoft.com/office/drawing/2015/9/8/chartex" xmlns:cx2="http://schemas.microsoft.com/office/drawing/2015/10/21/chartex" xmlns:cx3="http://schemas.microsoft.com/office/drawing/2016/5/9/chartex" xmlns:cx4="http://schemas.microsoft.com/office/drawing/2016/5/10/chartex" xmlns:cx5="http://schemas.microsoft.com/office/drawing/2016/5/11/chartex" xmlns:cx6="http://schemas.microsoft.com/office/drawing/2016/5/12/chartex" xmlns:cx7="http://schemas.microsoft.com/office/drawing/2016/5/13/chartex" xmlns:cx8="http://schemas.microsoft.com/office/drawing/2016/5/14/chartex" xmlns:mc="http://schemas.openxmlformats.org/markup-compatibility/2006" xmlns:aink="http://schemas.microsoft.com/office/drawing/2016/ink" xmlns:am3d="http://schemas.microsoft.com/office/drawing/2017/model3d" xmlns:o="urn:schemas-microsoft-com:office:office" xmlns:oel="http://schemas.microsoft.com/office/2019/extlst" xmlns:r="http://schemas.openxmlformats.org/officeDocument/2006/relationships" xmlns:m="http://schemas.openxmlformats.org/officeDocument/2006/math" xmlns:v="urn:schemas-microsoft-com:vml" xmlns:wp14="http://schemas.microsoft.com/office/word/2010/wordprocessingDrawing" xmlns:wp="http://schemas.openxmlformats.org/drawingml/2006/wordprocessingDrawing" xmlns:w10="urn:schemas-microsoft-com:office:word" xmlns:w="http://schemas.openxmlformats.org/wordprocessingml/2006/main" xmlns:w14="http://schemas.microsoft.com/office/word/2010/wordml" xmlns:w15="http://schemas.microsoft.com/office/word/2012/wordml" xmlns:w16cex="http://schemas.microsoft.com/office/word/2018/wordml/cex" xmlns:w16cid="http://schemas.microsoft.com/office/word/2016/wordml/cid" xmlns:w16="http://schemas.microsoft.com/office/word/2018/wordml" xmlns:w16du="http://schemas.microsoft.com/office/word/2023/wordml/word16du" xmlns:w16sdtdh="http://schemas.microsoft.com/office/word/2020/wordml/sdtdatahash" xmlns:w16se="http://schemas.microsoft.com/office/word/2015/wordml/symex" xmlns:wpg="http://schemas.microsoft.com/office/word/2010/wordprocessingGroup" xmlns:wpi="http://schemas.microsoft.com/office/word/2010/wordprocessingInk" xmlns:wne="http://schemas.microsoft.com/office/word/2006/wordml" xmlns:wps="http://schemas.microsoft.com/office/word/2010/wordprocessingShape" mc:Ignorable="w14 w15 w16se w16cid w16 w16cex w16sdtdh w16du wp14">
   <w:abstractNum w:abstractNumId="0" w15:restartNumberingAfterBreak="0">
+    <w:nsid w:val="00822D69"/>
+    <w:multiLevelType w:val="hybridMultilevel"/>
+    <w:tmpl w:val="75F2430C"/>
+    <w:lvl w:ilvl="0" w:tplc="40090001">
+      <w:start w:val="1"/>
+      <w:numFmt w:val="bullet"/>
+      <w:lvlText w:val=""/>
+      <w:lvlJc w:val="left"/>
+      <w:pPr>
+        <w:ind w:left="1500" w:hanging="360"/>
+      </w:pPr>
+      <w:rPr>
+        <w:rFonts w:ascii="Symbol" w:hAnsi="Symbol" w:hint="default"/>
+      </w:rPr>
+    </w:lvl>
+    <w:lvl w:ilvl="1" w:tplc="40090003" w:tentative="1">
+      <w:start w:val="1"/>
+      <w:numFmt w:val="bullet"/>
+      <w:lvlText w:val="o"/>
+      <w:lvlJc w:val="left"/>
+      <w:pPr>
+        <w:ind w:left="2220" w:hanging="360"/>
+      </w:pPr>
+      <w:rPr>
+        <w:rFonts w:ascii="Courier New" w:hAnsi="Courier New" w:cs="Courier New" w:hint="default"/>
+      </w:rPr>
+    </w:lvl>
+    <w:lvl w:ilvl="2" w:tplc="40090005" w:tentative="1">
+      <w:start w:val="1"/>
+      <w:numFmt w:val="bullet"/>
+      <w:lvlText w:val=""/>
+      <w:lvlJc w:val="left"/>
+      <w:pPr>
+        <w:ind w:left="2940" w:hanging="360"/>
+      </w:pPr>
+      <w:rPr>
+        <w:rFonts w:ascii="Wingdings" w:hAnsi="Wingdings" w:hint="default"/>
+      </w:rPr>
+    </w:lvl>
+    <w:lvl w:ilvl="3" w:tplc="40090001" w:tentative="1">
+      <w:start w:val="1"/>
+      <w:numFmt w:val="bullet"/>
+      <w:lvlText w:val=""/>
+      <w:lvlJc w:val="left"/>
+      <w:pPr>
+        <w:ind w:left="3660" w:hanging="360"/>
+      </w:pPr>
+      <w:rPr>
+        <w:rFonts w:ascii="Symbol" w:hAnsi="Symbol" w:hint="default"/>
+      </w:rPr>
+    </w:lvl>
+    <w:lvl w:ilvl="4" w:tplc="40090003" w:tentative="1">
+      <w:start w:val="1"/>
+      <w:numFmt w:val="bullet"/>
+      <w:lvlText w:val="o"/>
+      <w:lvlJc w:val="left"/>
+      <w:pPr>
+        <w:ind w:left="4380" w:hanging="360"/>
+      </w:pPr>
+      <w:rPr>
+        <w:rFonts w:ascii="Courier New" w:hAnsi="Courier New" w:cs="Courier New" w:hint="default"/>
+      </w:rPr>
+    </w:lvl>
+    <w:lvl w:ilvl="5" w:tplc="40090005" w:tentative="1">
+      <w:start w:val="1"/>
+      <w:numFmt w:val="bullet"/>
+      <w:lvlText w:val=""/>
+      <w:lvlJc w:val="left"/>
+      <w:pPr>
+        <w:ind w:left="5100" w:hanging="360"/>
+      </w:pPr>
+      <w:rPr>
+        <w:rFonts w:ascii="Wingdings" w:hAnsi="Wingdings" w:hint="default"/>
+      </w:rPr>
+    </w:lvl>
+    <w:lvl w:ilvl="6" w:tplc="40090001" w:tentative="1">
+      <w:start w:val="1"/>
+      <w:numFmt w:val="bullet"/>
+      <w:lvlText w:val=""/>
+      <w:lvlJc w:val="left"/>
+      <w:pPr>
+        <w:ind w:left="5820" w:hanging="360"/>
+      </w:pPr>
+      <w:rPr>
+        <w:rFonts w:ascii="Symbol" w:hAnsi="Symbol" w:hint="default"/>
+      </w:rPr>
+    </w:lvl>
+    <w:lvl w:ilvl="7" w:tplc="40090003" w:tentative="1">
+      <w:start w:val="1"/>
+      <w:numFmt w:val="bullet"/>
+      <w:lvlText w:val="o"/>
+      <w:lvlJc w:val="left"/>
+      <w:pPr>
+        <w:ind w:left="6540" w:hanging="360"/>
+      </w:pPr>
+      <w:rPr>
+        <w:rFonts w:ascii="Courier New" w:hAnsi="Courier New" w:cs="Courier New" w:hint="default"/>
+      </w:rPr>
+    </w:lvl>
+    <w:lvl w:ilvl="8" w:tplc="40090005" w:tentative="1">
+      <w:start w:val="1"/>
+      <w:numFmt w:val="bullet"/>
+      <w:lvlText w:val=""/>
+      <w:lvlJc w:val="left"/>
+      <w:pPr>
+        <w:ind w:left="7260" w:hanging="360"/>
+      </w:pPr>
+      <w:rPr>
+        <w:rFonts w:ascii="Wingdings" w:hAnsi="Wingdings" w:hint="default"/>
+      </w:rPr>
+    </w:lvl>
+  </w:abstractNum>
+  <w:abstractNum w:abstractNumId="1" w15:restartNumberingAfterBreak="0">
+    <w:nsid w:val="21655A74"/>
+    <w:multiLevelType w:val="hybridMultilevel"/>
+    <w:tmpl w:val="3E8860C4"/>
+    <w:lvl w:ilvl="0" w:tplc="58B6A83A">
+      <w:start w:val="1"/>
+      <w:numFmt w:val="lowerLetter"/>
+      <w:lvlText w:val="%1)"/>
+      <w:lvlJc w:val="left"/>
+      <w:pPr>
+        <w:ind w:left="1080" w:hanging="360"/>
+      </w:pPr>
+      <w:rPr>
+        <w:rFonts w:hint="default"/>
+      </w:rPr>
+    </w:lvl>
+    <w:lvl w:ilvl="1" w:tplc="40090019" w:tentative="1">
+      <w:start w:val="1"/>
+      <w:numFmt w:val="lowerLetter"/>
+      <w:lvlText w:val="%2."/>
+      <w:lvlJc w:val="left"/>
+      <w:pPr>
+        <w:ind w:left="1800" w:hanging="360"/>
+      </w:pPr>
+    </w:lvl>
+    <w:lvl w:ilvl="2" w:tplc="4009001B" w:tentative="1">
+      <w:start w:val="1"/>
+      <w:numFmt w:val="lowerRoman"/>
+      <w:lvlText w:val="%3."/>
+      <w:lvlJc w:val="right"/>
+      <w:pPr>
+        <w:ind w:left="2520" w:hanging="180"/>
+      </w:pPr>
+    </w:lvl>
+    <w:lvl w:ilvl="3" w:tplc="4009000F" w:tentative="1">
+      <w:start w:val="1"/>
+      <w:numFmt w:val="decimal"/>
+      <w:lvlText w:val="%4."/>
+      <w:lvlJc w:val="left"/>
+      <w:pPr>
+        <w:ind w:left="3240" w:hanging="360"/>
+      </w:pPr>
+    </w:lvl>
+    <w:lvl w:ilvl="4" w:tplc="40090019" w:tentative="1">
+      <w:start w:val="1"/>
+      <w:numFmt w:val="lowerLetter"/>
+      <w:lvlText w:val="%5."/>
+      <w:lvlJc w:val="left"/>
+      <w:pPr>
+        <w:ind w:left="3960" w:hanging="360"/>
+      </w:pPr>
+    </w:lvl>
+    <w:lvl w:ilvl="5" w:tplc="4009001B" w:tentative="1">
+      <w:start w:val="1"/>
+      <w:numFmt w:val="lowerRoman"/>
+      <w:lvlText w:val="%6."/>
+      <w:lvlJc w:val="right"/>
+      <w:pPr>
+        <w:ind w:left="4680" w:hanging="180"/>
+      </w:pPr>
+    </w:lvl>
+    <w:lvl w:ilvl="6" w:tplc="4009000F" w:tentative="1">
+      <w:start w:val="1"/>
+      <w:numFmt w:val="decimal"/>
+      <w:lvlText w:val="%7."/>
+      <w:lvlJc w:val="left"/>
+      <w:pPr>
+        <w:ind w:left="5400" w:hanging="360"/>
+      </w:pPr>
+    </w:lvl>
+    <w:lvl w:ilvl="7" w:tplc="40090019" w:tentative="1">
+      <w:start w:val="1"/>
+      <w:numFmt w:val="lowerLetter"/>
+      <w:lvlText w:val="%8."/>
+      <w:lvlJc w:val="left"/>
+      <w:pPr>
+        <w:ind w:left="6120" w:hanging="360"/>
+      </w:pPr>
+    </w:lvl>
+    <w:lvl w:ilvl="8" w:tplc="4009001B" w:tentative="1">
+      <w:start w:val="1"/>
+      <w:numFmt w:val="lowerRoman"/>
+      <w:lvlText w:val="%9."/>
+      <w:lvlJc w:val="right"/>
+      <w:pPr>
+        <w:ind w:left="6840" w:hanging="180"/>
+      </w:pPr>
+    </w:lvl>
+  </w:abstractNum>
+  <w:abstractNum w:abstractNumId="2" w15:restartNumberingAfterBreak="0">
+    <w:nsid w:val="412A1AEC"/>
+    <w:multiLevelType w:val="multilevel"/>
+    <w:tmpl w:val="0C8818B2"/>
+    <w:lvl w:ilvl="0">
+      <w:start w:val="1"/>
+      <w:numFmt w:val="bullet"/>
+      <w:lvlText w:val=""/>
+      <w:lvlJc w:val="left"/>
+      <w:pPr>
+        <w:tabs>
+          <w:tab w:val="num" w:pos="1440"/>
+        </w:tabs>
+        <w:ind w:left="1440" w:hanging="360"/>
+      </w:pPr>
+      <w:rPr>
+        <w:rFonts w:ascii="Symbol" w:hAnsi="Symbol" w:hint="default"/>
+        <w:sz w:val="20"/>
+      </w:rPr>
+    </w:lvl>
+    <w:lvl w:ilvl="1" w:tentative="1">
+      <w:start w:val="1"/>
+      <w:numFmt w:val="bullet"/>
+      <w:lvlText w:val="o"/>
+      <w:lvlJc w:val="left"/>
+      <w:pPr>
+        <w:tabs>
+          <w:tab w:val="num" w:pos="2160"/>
+        </w:tabs>
+        <w:ind w:left="2160" w:hanging="360"/>
+      </w:pPr>
+      <w:rPr>
+        <w:rFonts w:ascii="Courier New" w:hAnsi="Courier New" w:hint="default"/>
+        <w:sz w:val="20"/>
+      </w:rPr>
+    </w:lvl>
+    <w:lvl w:ilvl="2" w:tentative="1">
+      <w:start w:val="1"/>
+      <w:numFmt w:val="bullet"/>
+      <w:lvlText w:val=""/>
+      <w:lvlJc w:val="left"/>
+      <w:pPr>
+        <w:tabs>
+          <w:tab w:val="num" w:pos="2880"/>
+        </w:tabs>
+        <w:ind w:left="2880" w:hanging="360"/>
+      </w:pPr>
+      <w:rPr>
+        <w:rFonts w:ascii="Wingdings" w:hAnsi="Wingdings" w:hint="default"/>
+        <w:sz w:val="20"/>
+      </w:rPr>
+    </w:lvl>
+    <w:lvl w:ilvl="3" w:tentative="1">
+      <w:start w:val="1"/>
+      <w:numFmt w:val="bullet"/>
+      <w:lvlText w:val=""/>
+      <w:lvlJc w:val="left"/>
+      <w:pPr>
+        <w:tabs>
+          <w:tab w:val="num" w:pos="3600"/>
+        </w:tabs>
+        <w:ind w:left="3600" w:hanging="360"/>
+      </w:pPr>
+      <w:rPr>
+        <w:rFonts w:ascii="Wingdings" w:hAnsi="Wingdings" w:hint="default"/>
+        <w:sz w:val="20"/>
+      </w:rPr>
+    </w:lvl>
+    <w:lvl w:ilvl="4" w:tentative="1">
+      <w:start w:val="1"/>
+      <w:numFmt w:val="bullet"/>
+      <w:lvlText w:val=""/>
+      <w:lvlJc w:val="left"/>
+      <w:pPr>
+        <w:tabs>
+          <w:tab w:val="num" w:pos="4320"/>
+        </w:tabs>
+        <w:ind w:left="4320" w:hanging="360"/>
+      </w:pPr>
+      <w:rPr>
+        <w:rFonts w:ascii="Wingdings" w:hAnsi="Wingdings" w:hint="default"/>
+        <w:sz w:val="20"/>
+      </w:rPr>
+    </w:lvl>
+    <w:lvl w:ilvl="5" w:tentative="1">
+      <w:start w:val="1"/>
+      <w:numFmt w:val="bullet"/>
+      <w:lvlText w:val=""/>
+      <w:lvlJc w:val="left"/>
+      <w:pPr>
+        <w:tabs>
+          <w:tab w:val="num" w:pos="5040"/>
+        </w:tabs>
+        <w:ind w:left="5040" w:hanging="360"/>
+      </w:pPr>
+      <w:rPr>
+        <w:rFonts w:ascii="Wingdings" w:hAnsi="Wingdings" w:hint="default"/>
+        <w:sz w:val="20"/>
+      </w:rPr>
+    </w:lvl>
+    <w:lvl w:ilvl="6" w:tentative="1">
+      <w:start w:val="1"/>
+      <w:numFmt w:val="bullet"/>
+      <w:lvlText w:val=""/>
+      <w:lvlJc w:val="left"/>
+      <w:pPr>
+        <w:tabs>
+          <w:tab w:val="num" w:pos="5760"/>
+        </w:tabs>
+        <w:ind w:left="5760" w:hanging="360"/>
+      </w:pPr>
+      <w:rPr>
+        <w:rFonts w:ascii="Wingdings" w:hAnsi="Wingdings" w:hint="default"/>
+        <w:sz w:val="20"/>
+      </w:rPr>
+    </w:lvl>
+    <w:lvl w:ilvl="7" w:tentative="1">
+      <w:start w:val="1"/>
+      <w:numFmt w:val="bullet"/>
+      <w:lvlText w:val=""/>
+      <w:lvlJc w:val="left"/>
+      <w:pPr>
+        <w:tabs>
+          <w:tab w:val="num" w:pos="6480"/>
+        </w:tabs>
+        <w:ind w:left="6480" w:hanging="360"/>
+      </w:pPr>
+      <w:rPr>
+        <w:rFonts w:ascii="Wingdings" w:hAnsi="Wingdings" w:hint="default"/>
+        <w:sz w:val="20"/>
+      </w:rPr>
+    </w:lvl>
+    <w:lvl w:ilvl="8" w:tentative="1">
+      <w:start w:val="1"/>
+      <w:numFmt w:val="bullet"/>
+      <w:lvlText w:val=""/>
+      <w:lvlJc w:val="left"/>
+      <w:pPr>
+        <w:tabs>
+          <w:tab w:val="num" w:pos="7200"/>
+        </w:tabs>
+        <w:ind w:left="7200" w:hanging="360"/>
+      </w:pPr>
+      <w:rPr>
+        <w:rFonts w:ascii="Wingdings" w:hAnsi="Wingdings" w:hint="default"/>
+        <w:sz w:val="20"/>
+      </w:rPr>
+    </w:lvl>
+  </w:abstractNum>
+  <w:abstractNum w:abstractNumId="3" w15:restartNumberingAfterBreak="0">
+    <w:nsid w:val="5A041396"/>
+    <w:multiLevelType w:val="multilevel"/>
+    <w:tmpl w:val="1F320434"/>
+    <w:lvl w:ilvl="0">
+      <w:start w:val="1"/>
+      <w:numFmt w:val="bullet"/>
+      <w:lvlText w:val=""/>
+      <w:lvlJc w:val="left"/>
+      <w:pPr>
+        <w:tabs>
+          <w:tab w:val="num" w:pos="1440"/>
+        </w:tabs>
+        <w:ind w:left="1440" w:hanging="360"/>
+      </w:pPr>
+      <w:rPr>
+        <w:rFonts w:ascii="Symbol" w:hAnsi="Symbol" w:hint="default"/>
+        <w:sz w:val="20"/>
+      </w:rPr>
+    </w:lvl>
+    <w:lvl w:ilvl="1">
+      <w:start w:val="1"/>
+      <w:numFmt w:val="bullet"/>
+      <w:lvlText w:val="o"/>
+      <w:lvlJc w:val="left"/>
+      <w:pPr>
+        <w:tabs>
+          <w:tab w:val="num" w:pos="2160"/>
+        </w:tabs>
+        <w:ind w:left="2160" w:hanging="360"/>
+      </w:pPr>
+      <w:rPr>
+        <w:rFonts w:ascii="Courier New" w:hAnsi="Courier New" w:hint="default"/>
+        <w:sz w:val="20"/>
+      </w:rPr>
+    </w:lvl>
+    <w:lvl w:ilvl="2" w:tentative="1">
+      <w:start w:val="1"/>
+      <w:numFmt w:val="bullet"/>
+      <w:lvlText w:val=""/>
+      <w:lvlJc w:val="left"/>
+      <w:pPr>
+        <w:tabs>
+          <w:tab w:val="num" w:pos="2880"/>
+        </w:tabs>
+        <w:ind w:left="2880" w:hanging="360"/>
+      </w:pPr>
+      <w:rPr>
+        <w:rFonts w:ascii="Wingdings" w:hAnsi="Wingdings" w:hint="default"/>
+        <w:sz w:val="20"/>
+      </w:rPr>
+    </w:lvl>
+    <w:lvl w:ilvl="3" w:tentative="1">
+      <w:start w:val="1"/>
+      <w:numFmt w:val="bullet"/>
+      <w:lvlText w:val=""/>
+      <w:lvlJc w:val="left"/>
+      <w:pPr>
+        <w:tabs>
+          <w:tab w:val="num" w:pos="3600"/>
+        </w:tabs>
+        <w:ind w:left="3600" w:hanging="360"/>
+      </w:pPr>
+      <w:rPr>
+        <w:rFonts w:ascii="Wingdings" w:hAnsi="Wingdings" w:hint="default"/>
+        <w:sz w:val="20"/>
+      </w:rPr>
+    </w:lvl>
+    <w:lvl w:ilvl="4" w:tentative="1">
+      <w:start w:val="1"/>
+      <w:numFmt w:val="bullet"/>
+      <w:lvlText w:val=""/>
+      <w:lvlJc w:val="left"/>
+      <w:pPr>
+        <w:tabs>
+          <w:tab w:val="num" w:pos="4320"/>
+        </w:tabs>
+        <w:ind w:left="4320" w:hanging="360"/>
+      </w:pPr>
+      <w:rPr>
+        <w:rFonts w:ascii="Wingdings" w:hAnsi="Wingdings" w:hint="default"/>
+        <w:sz w:val="20"/>
+      </w:rPr>
+    </w:lvl>
+    <w:lvl w:ilvl="5" w:tentative="1">
+      <w:start w:val="1"/>
+      <w:numFmt w:val="bullet"/>
+      <w:lvlText w:val=""/>
+      <w:lvlJc w:val="left"/>
+      <w:pPr>
+        <w:tabs>
+          <w:tab w:val="num" w:pos="5040"/>
+        </w:tabs>
+        <w:ind w:left="5040" w:hanging="360"/>
+      </w:pPr>
+      <w:rPr>
+        <w:rFonts w:ascii="Wingdings" w:hAnsi="Wingdings" w:hint="default"/>
+        <w:sz w:val="20"/>
+      </w:rPr>
+    </w:lvl>
+    <w:lvl w:ilvl="6" w:tentative="1">
+      <w:start w:val="1"/>
+      <w:numFmt w:val="bullet"/>
+      <w:lvlText w:val=""/>
+      <w:lvlJc w:val="left"/>
+      <w:pPr>
+        <w:tabs>
+          <w:tab w:val="num" w:pos="5760"/>
+        </w:tabs>
+        <w:ind w:left="5760" w:hanging="360"/>
+      </w:pPr>
+      <w:rPr>
+        <w:rFonts w:ascii="Wingdings" w:hAnsi="Wingdings" w:hint="default"/>
+        <w:sz w:val="20"/>
+      </w:rPr>
+    </w:lvl>
+    <w:lvl w:ilvl="7" w:tentative="1">
+      <w:start w:val="1"/>
+      <w:numFmt w:val="bullet"/>
+      <w:lvlText w:val=""/>
+      <w:lvlJc w:val="left"/>
+      <w:pPr>
+        <w:tabs>
+          <w:tab w:val="num" w:pos="6480"/>
+        </w:tabs>
+        <w:ind w:left="6480" w:hanging="360"/>
+      </w:pPr>
+      <w:rPr>
+        <w:rFonts w:ascii="Wingdings" w:hAnsi="Wingdings" w:hint="default"/>
+        <w:sz w:val="20"/>
+      </w:rPr>
+    </w:lvl>
+    <w:lvl w:ilvl="8" w:tentative="1">
+      <w:start w:val="1"/>
+      <w:numFmt w:val="bullet"/>
+      <w:lvlText w:val=""/>
+      <w:lvlJc w:val="left"/>
+      <w:pPr>
+        <w:tabs>
+          <w:tab w:val="num" w:pos="7200"/>
+        </w:tabs>
+        <w:ind w:left="7200" w:hanging="360"/>
+      </w:pPr>
+      <w:rPr>
+        <w:rFonts w:ascii="Wingdings" w:hAnsi="Wingdings" w:hint="default"/>
+        <w:sz w:val="20"/>
+      </w:rPr>
+    </w:lvl>
+  </w:abstractNum>
+  <w:abstractNum w:abstractNumId="4" w15:restartNumberingAfterBreak="0">
+    <w:nsid w:val="67D369F9"/>
+    <w:multiLevelType w:val="hybridMultilevel"/>
+    <w:tmpl w:val="766EC8F0"/>
+    <w:lvl w:ilvl="0" w:tplc="04090001">
+      <w:start w:val="1"/>
+      <w:numFmt w:val="bullet"/>
+      <w:lvlText w:val=""/>
+      <w:lvlJc w:val="left"/>
+      <w:pPr>
+        <w:ind w:left="2160" w:hanging="360"/>
+      </w:pPr>
+      <w:rPr>
+        <w:rFonts w:ascii="Symbol" w:hAnsi="Symbol" w:hint="default"/>
+      </w:rPr>
+    </w:lvl>
+    <w:lvl w:ilvl="1" w:tplc="04090003" w:tentative="1">
+      <w:start w:val="1"/>
+      <w:numFmt w:val="bullet"/>
+      <w:lvlText w:val="o"/>
+      <w:lvlJc w:val="left"/>
+      <w:pPr>
+        <w:ind w:left="2880" w:hanging="360"/>
+      </w:pPr>
+      <w:rPr>
+        <w:rFonts w:ascii="Courier New" w:hAnsi="Courier New" w:cs="Courier New" w:hint="default"/>
+      </w:rPr>
+    </w:lvl>
+    <w:lvl w:ilvl="2" w:tplc="04090005" w:tentative="1">
+      <w:start w:val="1"/>
+      <w:numFmt w:val="bullet"/>
+      <w:lvlText w:val=""/>
+      <w:lvlJc w:val="left"/>
+      <w:pPr>
+        <w:ind w:left="3600" w:hanging="360"/>
+      </w:pPr>
+      <w:rPr>
+        <w:rFonts w:ascii="Wingdings" w:hAnsi="Wingdings" w:hint="default"/>
+      </w:rPr>
+    </w:lvl>
+    <w:lvl w:ilvl="3" w:tplc="04090001" w:tentative="1">
+      <w:start w:val="1"/>
+      <w:numFmt w:val="bullet"/>
+      <w:lvlText w:val=""/>
+      <w:lvlJc w:val="left"/>
+      <w:pPr>
+        <w:ind w:left="4320" w:hanging="360"/>
+      </w:pPr>
+      <w:rPr>
+        <w:rFonts w:ascii="Symbol" w:hAnsi="Symbol" w:hint="default"/>
+      </w:rPr>
+    </w:lvl>
+    <w:lvl w:ilvl="4" w:tplc="04090003" w:tentative="1">
+      <w:start w:val="1"/>
+      <w:numFmt w:val="bullet"/>
+      <w:lvlText w:val="o"/>
+      <w:lvlJc w:val="left"/>
+      <w:pPr>
+        <w:ind w:left="5040" w:hanging="360"/>
+      </w:pPr>
+      <w:rPr>
+        <w:rFonts w:ascii="Courier New" w:hAnsi="Courier New" w:cs="Courier New" w:hint="default"/>
+      </w:rPr>
+    </w:lvl>
+    <w:lvl w:ilvl="5" w:tplc="04090005" w:tentative="1">
+      <w:start w:val="1"/>
+      <w:numFmt w:val="bullet"/>
+      <w:lvlText w:val=""/>
+      <w:lvlJc w:val="left"/>
+      <w:pPr>
+        <w:ind w:left="5760" w:hanging="360"/>
+      </w:pPr>
+      <w:rPr>
+        <w:rFonts w:ascii="Wingdings" w:hAnsi="Wingdings" w:hint="default"/>
+      </w:rPr>
+    </w:lvl>
+    <w:lvl w:ilvl="6" w:tplc="04090001" w:tentative="1">
+      <w:start w:val="1"/>
+      <w:numFmt w:val="bullet"/>
+      <w:lvlText w:val=""/>
+      <w:lvlJc w:val="left"/>
+      <w:pPr>
+        <w:ind w:left="6480" w:hanging="360"/>
+      </w:pPr>
+      <w:rPr>
+        <w:rFonts w:ascii="Symbol" w:hAnsi="Symbol" w:hint="default"/>
+      </w:rPr>
+    </w:lvl>
+    <w:lvl w:ilvl="7" w:tplc="04090003" w:tentative="1">
+      <w:start w:val="1"/>
+      <w:numFmt w:val="bullet"/>
+      <w:lvlText w:val="o"/>
+      <w:lvlJc w:val="left"/>
+      <w:pPr>
+        <w:ind w:left="7200" w:hanging="360"/>
+      </w:pPr>
+      <w:rPr>
+        <w:rFonts w:ascii="Courier New" w:hAnsi="Courier New" w:cs="Courier New" w:hint="default"/>
+      </w:rPr>
+    </w:lvl>
+    <w:lvl w:ilvl="8" w:tplc="04090005" w:tentative="1">
+      <w:start w:val="1"/>
+      <w:numFmt w:val="bullet"/>
+      <w:lvlText w:val=""/>
+      <w:lvlJc w:val="left"/>
+      <w:pPr>
+        <w:ind w:left="7920" w:hanging="360"/>
+      </w:pPr>
+      <w:rPr>
+        <w:rFonts w:ascii="Wingdings" w:hAnsi="Wingdings" w:hint="default"/>
+      </w:rPr>
+    </w:lvl>
+  </w:abstractNum>
+  <w:abstractNum w:abstractNumId="5" w15:restartNumberingAfterBreak="0">
     <w:nsid w:val="7BF37681"/>
     <w:multiLevelType w:val="multilevel"/>
     <w:tmpl w:val="EB7A45C0"/>
@@ -218,14 +1435,29 @@
       </w:rPr>
     </w:lvl>
   </w:abstractNum>
-  <w:num w:numId="1">
+  <w:num w:numId="1" w16cid:durableId="109519282">
+    <w:abstractNumId w:val="5"/>
+  </w:num>
+  <w:num w:numId="2" w16cid:durableId="1835753878">
     <w:abstractNumId w:val="0"/>
+  </w:num>
+  <w:num w:numId="3" w16cid:durableId="446389852">
+    <w:abstractNumId w:val="1"/>
+  </w:num>
+  <w:num w:numId="4" w16cid:durableId="2119374397">
+    <w:abstractNumId w:val="4"/>
+  </w:num>
+  <w:num w:numId="5" w16cid:durableId="1088619529">
+    <w:abstractNumId w:val="3"/>
+  </w:num>
+  <w:num w:numId="6" w16cid:durableId="1796481324">
+    <w:abstractNumId w:val="2"/>
   </w:num>
 </w:numbering>
 </file>
 
 <file path=word/styles.xml><?xml version="1.0" encoding="utf-8"?>
-<w:styles xmlns:mc="http://schemas.openxmlformats.org/markup-compatibility/2006" xmlns:r="http://schemas.openxmlformats.org/officeDocument/2006/relationships" xmlns:w="http://schemas.openxmlformats.org/wordprocessingml/2006/main" xmlns:w14="http://schemas.microsoft.com/office/word/2010/wordml" xmlns:w15="http://schemas.microsoft.com/office/word/2012/wordml" xmlns:w16cid="http://schemas.microsoft.com/office/word/2016/wordml/cid" xmlns:w16se="http://schemas.microsoft.com/office/word/2015/wordml/symex" mc:Ignorable="w14 w15 w16se w16cid">
+<w:styles xmlns:mc="http://schemas.openxmlformats.org/markup-compatibility/2006" xmlns:r="http://schemas.openxmlformats.org/officeDocument/2006/relationships" xmlns:w="http://schemas.openxmlformats.org/wordprocessingml/2006/main" xmlns:w14="http://schemas.microsoft.com/office/word/2010/wordml" xmlns:w15="http://schemas.microsoft.com/office/word/2012/wordml" xmlns:w16cex="http://schemas.microsoft.com/office/word/2018/wordml/cex" xmlns:w16cid="http://schemas.microsoft.com/office/word/2016/wordml/cid" xmlns:w16="http://schemas.microsoft.com/office/word/2018/wordml" xmlns:w16du="http://schemas.microsoft.com/office/word/2023/wordml/word16du" xmlns:w16sdtdh="http://schemas.microsoft.com/office/word/2020/wordml/sdtdatahash" xmlns:w16se="http://schemas.microsoft.com/office/word/2015/wordml/symex" mc:Ignorable="w14 w15 w16se w16cid w16 w16cex w16sdtdh w16du">
   <w:docDefaults>
     <w:rPrDefault>
       <w:rPr>
@@ -241,7 +1473,7 @@
       </w:pPr>
     </w:pPrDefault>
   </w:docDefaults>
-  <w:latentStyles w:defLockedState="0" w:defUIPriority="99" w:defSemiHidden="0" w:defUnhideWhenUsed="0" w:defQFormat="0" w:count="375">
+  <w:latentStyles w:defLockedState="0" w:defUIPriority="99" w:defSemiHidden="0" w:defUnhideWhenUsed="0" w:defQFormat="0" w:count="376">
     <w:lsdException w:name="Normal" w:uiPriority="0" w:qFormat="1"/>
     <w:lsdException w:name="heading 1" w:uiPriority="9" w:qFormat="1"/>
     <w:lsdException w:name="heading 2" w:semiHidden="1" w:uiPriority="9" w:unhideWhenUsed="1" w:qFormat="1"/>
@@ -617,6 +1849,7 @@
     <w:lsdException w:name="Smart Hyperlink" w:semiHidden="1" w:unhideWhenUsed="1"/>
     <w:lsdException w:name="Hashtag" w:semiHidden="1" w:unhideWhenUsed="1"/>
     <w:lsdException w:name="Unresolved Mention" w:semiHidden="1" w:unhideWhenUsed="1"/>
+    <w:lsdException w:name="Smart Link" w:semiHidden="1" w:unhideWhenUsed="1"/>
   </w:latentStyles>
   <w:style w:type="paragraph" w:default="1" w:styleId="Normal">
     <w:name w:val="Normal"/>
@@ -738,7 +1971,6 @@
   <w:style w:type="character" w:default="1" w:styleId="DefaultParagraphFont">
     <w:name w:val="Default Paragraph Font"/>
     <w:uiPriority w:val="1"/>
-    <w:semiHidden/>
     <w:unhideWhenUsed/>
   </w:style>
   <w:style w:type="table" w:default="1" w:styleId="TableNormal">
@@ -793,6 +2025,67 @@
       <w:color w:val="666666"/>
       <w:sz w:val="30"/>
       <w:szCs w:val="30"/>
+    </w:rPr>
+  </w:style>
+  <w:style w:type="paragraph" w:styleId="ListParagraph">
+    <w:name w:val="List Paragraph"/>
+    <w:basedOn w:val="Normal"/>
+    <w:uiPriority w:val="34"/>
+    <w:qFormat/>
+    <w:rsid w:val="00D42EA1"/>
+    <w:pPr>
+      <w:ind w:left="720"/>
+      <w:contextualSpacing/>
+    </w:pPr>
+  </w:style>
+  <w:style w:type="paragraph" w:styleId="HTMLPreformatted">
+    <w:name w:val="HTML Preformatted"/>
+    <w:basedOn w:val="Normal"/>
+    <w:link w:val="HTMLPreformattedChar"/>
+    <w:uiPriority w:val="99"/>
+    <w:semiHidden/>
+    <w:unhideWhenUsed/>
+    <w:rsid w:val="004815F9"/>
+    <w:pPr>
+      <w:tabs>
+        <w:tab w:val="left" w:pos="916"/>
+        <w:tab w:val="left" w:pos="1832"/>
+        <w:tab w:val="left" w:pos="2748"/>
+        <w:tab w:val="left" w:pos="3664"/>
+        <w:tab w:val="left" w:pos="4580"/>
+        <w:tab w:val="left" w:pos="5496"/>
+        <w:tab w:val="left" w:pos="6412"/>
+        <w:tab w:val="left" w:pos="7328"/>
+        <w:tab w:val="left" w:pos="8244"/>
+        <w:tab w:val="left" w:pos="9160"/>
+        <w:tab w:val="left" w:pos="10076"/>
+        <w:tab w:val="left" w:pos="10992"/>
+        <w:tab w:val="left" w:pos="11908"/>
+        <w:tab w:val="left" w:pos="12824"/>
+        <w:tab w:val="left" w:pos="13740"/>
+        <w:tab w:val="left" w:pos="14656"/>
+      </w:tabs>
+      <w:spacing w:line="240" w:lineRule="auto"/>
+    </w:pPr>
+    <w:rPr>
+      <w:rFonts w:ascii="Courier New" w:eastAsia="Times New Roman" w:hAnsi="Courier New" w:cs="Courier New"/>
+      <w:sz w:val="20"/>
+      <w:szCs w:val="20"/>
+      <w:lang w:val="en-US"/>
+    </w:rPr>
+  </w:style>
+  <w:style w:type="character" w:customStyle="1" w:styleId="HTMLPreformattedChar">
+    <w:name w:val="HTML Preformatted Char"/>
+    <w:basedOn w:val="DefaultParagraphFont"/>
+    <w:link w:val="HTMLPreformatted"/>
+    <w:uiPriority w:val="99"/>
+    <w:semiHidden/>
+    <w:rsid w:val="004815F9"/>
+    <w:rPr>
+      <w:rFonts w:ascii="Courier New" w:eastAsia="Times New Roman" w:hAnsi="Courier New" w:cs="Courier New"/>
+      <w:sz w:val="20"/>
+      <w:szCs w:val="20"/>
+      <w:lang w:val="en-US"/>
     </w:rPr>
   </w:style>
 </w:styles>

</xml_diff>